<commit_message>
Færdig gjort furps pdf krav
</commit_message>
<xml_diff>
--- a/ekstra/FURPS+.docx
+++ b/ekstra/FURPS+.docx
@@ -38,23 +38,7 @@
           <w:sz w:val="24"/>
           <w:szCs w:val="24"/>
         </w:rPr>
-        <w:t>Applikationen skal opfylde kravene for CRUD-</w:t>
-      </w:r>
-      <w:r>
-        <w:rPr>
-          <w:rFonts w:ascii="Times New Roman" w:hAnsi="Times New Roman" w:cs="Times New Roman"/>
-          <w:sz w:val="24"/>
-          <w:szCs w:val="24"/>
-        </w:rPr>
-        <w:t>operationer</w:t>
-      </w:r>
-      <w:r>
-        <w:rPr>
-          <w:rFonts w:ascii="Times New Roman" w:hAnsi="Times New Roman" w:cs="Times New Roman"/>
-          <w:sz w:val="24"/>
-          <w:szCs w:val="24"/>
-        </w:rPr>
-        <w:t>, filtrering, sortering og</w:t>
+        <w:t>Applikationen skal opfylde kravene for CRUD-operationer, filtrering, sortering og</w:t>
       </w:r>
       <w:r>
         <w:rPr>
@@ -71,6 +55,203 @@
           <w:szCs w:val="24"/>
         </w:rPr>
         <w:t>præsentation af kunstnerdata. Funktionaliteten skal være pålidelig og intuitiv.</w:t>
+      </w:r>
+    </w:p>
+    <w:p>
+      <w:pPr>
+        <w:rPr>
+          <w:rFonts w:ascii="Times New Roman" w:hAnsi="Times New Roman" w:cs="Times New Roman"/>
+          <w:sz w:val="24"/>
+          <w:szCs w:val="24"/>
+        </w:rPr>
+      </w:pPr>
+      <w:r>
+        <w:rPr>
+          <w:rFonts w:ascii="Times New Roman" w:hAnsi="Times New Roman" w:cs="Times New Roman"/>
+          <w:b/>
+          <w:bCs/>
+          <w:sz w:val="24"/>
+          <w:szCs w:val="24"/>
+        </w:rPr>
+        <w:t xml:space="preserve">Løsning: </w:t>
+      </w:r>
+      <w:r>
+        <w:rPr>
+          <w:rFonts w:ascii="Times New Roman" w:hAnsi="Times New Roman" w:cs="Times New Roman"/>
+          <w:sz w:val="24"/>
+          <w:szCs w:val="24"/>
+        </w:rPr>
+        <w:t xml:space="preserve">Når applikationen åbnes, og databasen kører, </w:t>
+      </w:r>
+      <w:r>
+        <w:rPr>
+          <w:rStyle w:val="Strk"/>
+          <w:rFonts w:ascii="Times New Roman" w:hAnsi="Times New Roman" w:cs="Times New Roman"/>
+          <w:b w:val="0"/>
+          <w:bCs w:val="0"/>
+          <w:sz w:val="24"/>
+          <w:szCs w:val="24"/>
+        </w:rPr>
+        <w:t>vil</w:t>
+      </w:r>
+      <w:r>
+        <w:rPr>
+          <w:rFonts w:ascii="Times New Roman" w:hAnsi="Times New Roman" w:cs="Times New Roman"/>
+          <w:sz w:val="24"/>
+          <w:szCs w:val="24"/>
+        </w:rPr>
+        <w:t xml:space="preserve"> hjemmesiden automatisk indlæse de forskellige artister </w:t>
+      </w:r>
+      <w:r>
+        <w:rPr>
+          <w:rStyle w:val="Strk"/>
+          <w:rFonts w:ascii="Times New Roman" w:hAnsi="Times New Roman" w:cs="Times New Roman"/>
+          <w:sz w:val="24"/>
+          <w:szCs w:val="24"/>
+        </w:rPr>
+        <w:t>i</w:t>
+      </w:r>
+      <w:r>
+        <w:rPr>
+          <w:rFonts w:ascii="Times New Roman" w:hAnsi="Times New Roman" w:cs="Times New Roman"/>
+          <w:sz w:val="24"/>
+          <w:szCs w:val="24"/>
+        </w:rPr>
+        <w:t xml:space="preserve"> databasen. </w:t>
+      </w:r>
+      <w:r>
+        <w:rPr>
+          <w:rStyle w:val="Strk"/>
+          <w:rFonts w:ascii="Times New Roman" w:hAnsi="Times New Roman" w:cs="Times New Roman"/>
+          <w:b w:val="0"/>
+          <w:bCs w:val="0"/>
+          <w:sz w:val="24"/>
+          <w:szCs w:val="24"/>
+        </w:rPr>
+        <w:t>Herefter</w:t>
+      </w:r>
+      <w:r>
+        <w:rPr>
+          <w:rStyle w:val="Strk"/>
+          <w:rFonts w:ascii="Times New Roman" w:hAnsi="Times New Roman" w:cs="Times New Roman"/>
+          <w:sz w:val="24"/>
+          <w:szCs w:val="24"/>
+        </w:rPr>
+        <w:t xml:space="preserve"> </w:t>
+      </w:r>
+      <w:r>
+        <w:rPr>
+          <w:rStyle w:val="Strk"/>
+          <w:rFonts w:ascii="Times New Roman" w:hAnsi="Times New Roman" w:cs="Times New Roman"/>
+          <w:b w:val="0"/>
+          <w:bCs w:val="0"/>
+          <w:sz w:val="24"/>
+          <w:szCs w:val="24"/>
+        </w:rPr>
+        <w:t>er</w:t>
+      </w:r>
+      <w:r>
+        <w:rPr>
+          <w:rStyle w:val="Strk"/>
+          <w:rFonts w:ascii="Times New Roman" w:hAnsi="Times New Roman" w:cs="Times New Roman"/>
+          <w:sz w:val="24"/>
+          <w:szCs w:val="24"/>
+        </w:rPr>
+        <w:t xml:space="preserve"> </w:t>
+      </w:r>
+      <w:r>
+        <w:rPr>
+          <w:rStyle w:val="Strk"/>
+          <w:rFonts w:ascii="Times New Roman" w:hAnsi="Times New Roman" w:cs="Times New Roman"/>
+          <w:b w:val="0"/>
+          <w:bCs w:val="0"/>
+          <w:sz w:val="24"/>
+          <w:szCs w:val="24"/>
+        </w:rPr>
+        <w:t>det</w:t>
+      </w:r>
+      <w:r>
+        <w:rPr>
+          <w:rFonts w:ascii="Times New Roman" w:hAnsi="Times New Roman" w:cs="Times New Roman"/>
+          <w:sz w:val="24"/>
+          <w:szCs w:val="24"/>
+        </w:rPr>
+        <w:t xml:space="preserve"> muligt for brugeren </w:t>
+      </w:r>
+      <w:r>
+        <w:rPr>
+          <w:rStyle w:val="Strk"/>
+          <w:rFonts w:ascii="Times New Roman" w:hAnsi="Times New Roman" w:cs="Times New Roman"/>
+          <w:b w:val="0"/>
+          <w:bCs w:val="0"/>
+          <w:sz w:val="24"/>
+          <w:szCs w:val="24"/>
+        </w:rPr>
+        <w:t>at</w:t>
+      </w:r>
+      <w:r>
+        <w:rPr>
+          <w:rFonts w:ascii="Times New Roman" w:hAnsi="Times New Roman" w:cs="Times New Roman"/>
+          <w:sz w:val="24"/>
+          <w:szCs w:val="24"/>
+        </w:rPr>
+        <w:t xml:space="preserve"> både ”</w:t>
+      </w:r>
+      <w:proofErr w:type="spellStart"/>
+      <w:r>
+        <w:rPr>
+          <w:rFonts w:ascii="Times New Roman" w:hAnsi="Times New Roman" w:cs="Times New Roman"/>
+          <w:sz w:val="24"/>
+          <w:szCs w:val="24"/>
+        </w:rPr>
+        <w:t>Create</w:t>
+      </w:r>
+      <w:proofErr w:type="spellEnd"/>
+      <w:r>
+        <w:rPr>
+          <w:rFonts w:ascii="Times New Roman" w:hAnsi="Times New Roman" w:cs="Times New Roman"/>
+          <w:sz w:val="24"/>
+          <w:szCs w:val="24"/>
+        </w:rPr>
+        <w:t xml:space="preserve">”, ”Update” </w:t>
+      </w:r>
+      <w:r>
+        <w:rPr>
+          <w:rStyle w:val="Strk"/>
+          <w:rFonts w:ascii="Times New Roman" w:hAnsi="Times New Roman" w:cs="Times New Roman"/>
+          <w:b w:val="0"/>
+          <w:bCs w:val="0"/>
+          <w:sz w:val="24"/>
+          <w:szCs w:val="24"/>
+        </w:rPr>
+        <w:t>og</w:t>
+      </w:r>
+      <w:r>
+        <w:rPr>
+          <w:rFonts w:ascii="Times New Roman" w:hAnsi="Times New Roman" w:cs="Times New Roman"/>
+          <w:sz w:val="24"/>
+          <w:szCs w:val="24"/>
+        </w:rPr>
+        <w:t xml:space="preserve"> ”Delete” de forskellige artister. I toppen af skærmen er der et </w:t>
+      </w:r>
+      <w:r>
+        <w:rPr>
+          <w:rStyle w:val="Strk"/>
+          <w:rFonts w:ascii="Times New Roman" w:hAnsi="Times New Roman" w:cs="Times New Roman"/>
+          <w:b w:val="0"/>
+          <w:bCs w:val="0"/>
+          <w:sz w:val="24"/>
+          <w:szCs w:val="24"/>
+        </w:rPr>
+        <w:t>fieldset</w:t>
+      </w:r>
+      <w:r>
+        <w:rPr>
+          <w:rFonts w:ascii="Times New Roman" w:hAnsi="Times New Roman" w:cs="Times New Roman"/>
+          <w:sz w:val="24"/>
+          <w:szCs w:val="24"/>
+        </w:rPr>
+        <w:t>, som indeholder de forskellige muligheder for filtrering og sortering.</w:t>
       </w:r>
     </w:p>
     <w:p>
@@ -118,23 +299,120 @@
           <w:sz w:val="24"/>
           <w:szCs w:val="24"/>
         </w:rPr>
-        <w:t xml:space="preserve">Brugergrænsefladen skal være brugervenlig og nem at navigere. Alle CRUD-operationer skal være let tilgængelige, og </w:t>
-      </w:r>
-      <w:r>
-        <w:rPr>
-          <w:rFonts w:ascii="Times New Roman" w:hAnsi="Times New Roman" w:cs="Times New Roman"/>
-          <w:sz w:val="24"/>
-          <w:szCs w:val="24"/>
-        </w:rPr>
-        <w:t>filtrerings-/sorteringsfunktionerne</w:t>
-      </w:r>
-      <w:r>
-        <w:rPr>
-          <w:rFonts w:ascii="Times New Roman" w:hAnsi="Times New Roman" w:cs="Times New Roman"/>
-          <w:sz w:val="24"/>
-          <w:szCs w:val="24"/>
-        </w:rPr>
-        <w:t xml:space="preserve"> skal være intuitive.</w:t>
+        <w:t>Brugergrænsefladen skal være brugervenlig og nem at navigere. Alle CRUD-operationer skal være let tilgængelige, og filtrerings-/sorteringsfunktionerne skal være intuitive.</w:t>
+      </w:r>
+    </w:p>
+    <w:p>
+      <w:pPr>
+        <w:rPr>
+          <w:rFonts w:ascii="Times New Roman" w:hAnsi="Times New Roman" w:cs="Times New Roman"/>
+          <w:sz w:val="24"/>
+          <w:szCs w:val="24"/>
+        </w:rPr>
+      </w:pPr>
+      <w:r>
+        <w:rPr>
+          <w:rFonts w:ascii="Times New Roman" w:hAnsi="Times New Roman" w:cs="Times New Roman"/>
+          <w:b/>
+          <w:bCs/>
+          <w:sz w:val="24"/>
+          <w:szCs w:val="24"/>
+        </w:rPr>
+        <w:t>Løsning:</w:t>
+      </w:r>
+      <w:r>
+        <w:rPr>
+          <w:rFonts w:ascii="Times New Roman" w:hAnsi="Times New Roman" w:cs="Times New Roman"/>
+          <w:b/>
+          <w:bCs/>
+          <w:sz w:val="24"/>
+          <w:szCs w:val="24"/>
+        </w:rPr>
+        <w:t xml:space="preserve"> </w:t>
+      </w:r>
+      <w:r>
+        <w:rPr>
+          <w:rFonts w:ascii="Times New Roman" w:hAnsi="Times New Roman" w:cs="Times New Roman"/>
+          <w:sz w:val="24"/>
+          <w:szCs w:val="24"/>
+        </w:rPr>
+        <w:t xml:space="preserve">Når brugeren åbner hjemmesiden, </w:t>
+      </w:r>
+      <w:r>
+        <w:rPr>
+          <w:rStyle w:val="Strk"/>
+          <w:rFonts w:ascii="Times New Roman" w:hAnsi="Times New Roman" w:cs="Times New Roman"/>
+          <w:b w:val="0"/>
+          <w:bCs w:val="0"/>
+          <w:sz w:val="24"/>
+          <w:szCs w:val="24"/>
+        </w:rPr>
+        <w:t>vil de blive mødt af en mere farverig side, men samtidig rolig nok til ikke at stresse brugeren. Det</w:t>
+      </w:r>
+      <w:r>
+        <w:rPr>
+          <w:rFonts w:ascii="Times New Roman" w:hAnsi="Times New Roman" w:cs="Times New Roman"/>
+          <w:sz w:val="24"/>
+          <w:szCs w:val="24"/>
+        </w:rPr>
+        <w:t xml:space="preserve"> vil være nemt for brugeren </w:t>
+      </w:r>
+      <w:r>
+        <w:rPr>
+          <w:rStyle w:val="Strk"/>
+          <w:rFonts w:ascii="Times New Roman" w:hAnsi="Times New Roman" w:cs="Times New Roman"/>
+          <w:b w:val="0"/>
+          <w:bCs w:val="0"/>
+          <w:sz w:val="24"/>
+          <w:szCs w:val="24"/>
+        </w:rPr>
+        <w:t>at få et hurtigt overblik</w:t>
+      </w:r>
+      <w:r>
+        <w:rPr>
+          <w:rFonts w:ascii="Times New Roman" w:hAnsi="Times New Roman" w:cs="Times New Roman"/>
+          <w:sz w:val="24"/>
+          <w:szCs w:val="24"/>
+        </w:rPr>
+        <w:t xml:space="preserve"> over, hvad de kan gøre på siden. Både filter/sorterings delen, oprettelse </w:t>
+      </w:r>
+      <w:r>
+        <w:rPr>
+          <w:rStyle w:val="Strk"/>
+          <w:rFonts w:ascii="Times New Roman" w:hAnsi="Times New Roman" w:cs="Times New Roman"/>
+          <w:b w:val="0"/>
+          <w:bCs w:val="0"/>
+          <w:sz w:val="24"/>
+          <w:szCs w:val="24"/>
+        </w:rPr>
+        <w:t>og manipulation</w:t>
+      </w:r>
+      <w:r>
+        <w:rPr>
+          <w:rFonts w:ascii="Times New Roman" w:hAnsi="Times New Roman" w:cs="Times New Roman"/>
+          <w:sz w:val="24"/>
+          <w:szCs w:val="24"/>
+        </w:rPr>
+        <w:t xml:space="preserve"> af de forskellige artister </w:t>
+      </w:r>
+      <w:r>
+        <w:rPr>
+          <w:rStyle w:val="Strk"/>
+          <w:rFonts w:ascii="Times New Roman" w:hAnsi="Times New Roman" w:cs="Times New Roman"/>
+          <w:b w:val="0"/>
+          <w:bCs w:val="0"/>
+          <w:sz w:val="24"/>
+          <w:szCs w:val="24"/>
+        </w:rPr>
+        <w:t>fremgår</w:t>
+      </w:r>
+      <w:r>
+        <w:rPr>
+          <w:rFonts w:ascii="Times New Roman" w:hAnsi="Times New Roman" w:cs="Times New Roman"/>
+          <w:sz w:val="24"/>
+          <w:szCs w:val="24"/>
+        </w:rPr>
+        <w:t xml:space="preserve"> tydeligt og håndterligt.</w:t>
       </w:r>
     </w:p>
     <w:p>
@@ -209,6 +487,229 @@
           <w:szCs w:val="24"/>
         </w:rPr>
       </w:pPr>
+      <w:r>
+        <w:rPr>
+          <w:rFonts w:ascii="Times New Roman" w:hAnsi="Times New Roman" w:cs="Times New Roman"/>
+          <w:b/>
+          <w:bCs/>
+          <w:sz w:val="24"/>
+          <w:szCs w:val="24"/>
+        </w:rPr>
+        <w:t xml:space="preserve">Løsning: </w:t>
+      </w:r>
+      <w:r>
+        <w:rPr>
+          <w:rFonts w:ascii="Times New Roman" w:hAnsi="Times New Roman" w:cs="Times New Roman"/>
+          <w:sz w:val="24"/>
+          <w:szCs w:val="24"/>
+        </w:rPr>
+        <w:t xml:space="preserve">Ud fra </w:t>
+      </w:r>
+      <w:r>
+        <w:rPr>
+          <w:rStyle w:val="Strk"/>
+          <w:rFonts w:ascii="Times New Roman" w:hAnsi="Times New Roman" w:cs="Times New Roman"/>
+          <w:b w:val="0"/>
+          <w:bCs w:val="0"/>
+          <w:sz w:val="24"/>
+          <w:szCs w:val="24"/>
+        </w:rPr>
+        <w:t>afprøvning</w:t>
+      </w:r>
+      <w:r>
+        <w:rPr>
+          <w:rFonts w:ascii="Times New Roman" w:hAnsi="Times New Roman" w:cs="Times New Roman"/>
+          <w:sz w:val="24"/>
+          <w:szCs w:val="24"/>
+        </w:rPr>
+        <w:t xml:space="preserve"> af applikationen og hjemmesiden </w:t>
+      </w:r>
+      <w:r>
+        <w:rPr>
+          <w:rStyle w:val="Strk"/>
+          <w:rFonts w:ascii="Times New Roman" w:hAnsi="Times New Roman" w:cs="Times New Roman"/>
+          <w:b w:val="0"/>
+          <w:bCs w:val="0"/>
+          <w:sz w:val="24"/>
+          <w:szCs w:val="24"/>
+        </w:rPr>
+        <w:t>sammen</w:t>
+      </w:r>
+      <w:r>
+        <w:rPr>
+          <w:rStyle w:val="Strk"/>
+          <w:rFonts w:ascii="Times New Roman" w:hAnsi="Times New Roman" w:cs="Times New Roman"/>
+          <w:sz w:val="24"/>
+          <w:szCs w:val="24"/>
+        </w:rPr>
+        <w:t xml:space="preserve"> </w:t>
+      </w:r>
+      <w:r>
+        <w:rPr>
+          <w:rStyle w:val="Strk"/>
+          <w:rFonts w:ascii="Times New Roman" w:hAnsi="Times New Roman" w:cs="Times New Roman"/>
+          <w:b w:val="0"/>
+          <w:bCs w:val="0"/>
+          <w:sz w:val="24"/>
+          <w:szCs w:val="24"/>
+        </w:rPr>
+        <w:t>fremgår</w:t>
+      </w:r>
+      <w:r>
+        <w:rPr>
+          <w:rStyle w:val="Strk"/>
+          <w:rFonts w:ascii="Times New Roman" w:hAnsi="Times New Roman" w:cs="Times New Roman"/>
+          <w:sz w:val="24"/>
+          <w:szCs w:val="24"/>
+        </w:rPr>
+        <w:t xml:space="preserve"> </w:t>
+      </w:r>
+      <w:r>
+        <w:rPr>
+          <w:rStyle w:val="Strk"/>
+          <w:rFonts w:ascii="Times New Roman" w:hAnsi="Times New Roman" w:cs="Times New Roman"/>
+          <w:b w:val="0"/>
+          <w:bCs w:val="0"/>
+          <w:sz w:val="24"/>
+          <w:szCs w:val="24"/>
+        </w:rPr>
+        <w:t>det</w:t>
+      </w:r>
+      <w:r>
+        <w:rPr>
+          <w:rFonts w:ascii="Times New Roman" w:hAnsi="Times New Roman" w:cs="Times New Roman"/>
+          <w:sz w:val="24"/>
+          <w:szCs w:val="24"/>
+        </w:rPr>
+        <w:t xml:space="preserve">, at håndteringerne </w:t>
+      </w:r>
+      <w:r>
+        <w:rPr>
+          <w:rStyle w:val="Strk"/>
+          <w:rFonts w:ascii="Times New Roman" w:hAnsi="Times New Roman" w:cs="Times New Roman"/>
+          <w:b w:val="0"/>
+          <w:bCs w:val="0"/>
+          <w:sz w:val="24"/>
+          <w:szCs w:val="24"/>
+        </w:rPr>
+        <w:t>og</w:t>
+      </w:r>
+      <w:r>
+        <w:rPr>
+          <w:rStyle w:val="Strk"/>
+          <w:rFonts w:ascii="Times New Roman" w:hAnsi="Times New Roman" w:cs="Times New Roman"/>
+          <w:sz w:val="24"/>
+          <w:szCs w:val="24"/>
+        </w:rPr>
+        <w:t xml:space="preserve"> </w:t>
+      </w:r>
+      <w:r>
+        <w:rPr>
+          <w:rStyle w:val="Strk"/>
+          <w:rFonts w:ascii="Times New Roman" w:hAnsi="Times New Roman" w:cs="Times New Roman"/>
+          <w:b w:val="0"/>
+          <w:bCs w:val="0"/>
+          <w:sz w:val="24"/>
+          <w:szCs w:val="24"/>
+        </w:rPr>
+        <w:t>udførelsen</w:t>
+      </w:r>
+      <w:r>
+        <w:rPr>
+          <w:rFonts w:ascii="Times New Roman" w:hAnsi="Times New Roman" w:cs="Times New Roman"/>
+          <w:sz w:val="24"/>
+          <w:szCs w:val="24"/>
+        </w:rPr>
+        <w:t xml:space="preserve"> af handling </w:t>
+      </w:r>
+      <w:r>
+        <w:rPr>
+          <w:rStyle w:val="Strk"/>
+          <w:rFonts w:ascii="Times New Roman" w:hAnsi="Times New Roman" w:cs="Times New Roman"/>
+          <w:b w:val="0"/>
+          <w:bCs w:val="0"/>
+          <w:sz w:val="24"/>
+          <w:szCs w:val="24"/>
+        </w:rPr>
+        <w:t>sker</w:t>
+      </w:r>
+      <w:r>
+        <w:rPr>
+          <w:rStyle w:val="Strk"/>
+          <w:rFonts w:ascii="Times New Roman" w:hAnsi="Times New Roman" w:cs="Times New Roman"/>
+          <w:sz w:val="24"/>
+          <w:szCs w:val="24"/>
+        </w:rPr>
+        <w:t xml:space="preserve"> </w:t>
+      </w:r>
+      <w:r>
+        <w:rPr>
+          <w:rStyle w:val="Strk"/>
+          <w:rFonts w:ascii="Times New Roman" w:hAnsi="Times New Roman" w:cs="Times New Roman"/>
+          <w:b w:val="0"/>
+          <w:bCs w:val="0"/>
+          <w:sz w:val="24"/>
+          <w:szCs w:val="24"/>
+        </w:rPr>
+        <w:t>hurtigt</w:t>
+      </w:r>
+      <w:r>
+        <w:rPr>
+          <w:rStyle w:val="Strk"/>
+          <w:rFonts w:ascii="Times New Roman" w:hAnsi="Times New Roman" w:cs="Times New Roman"/>
+          <w:sz w:val="24"/>
+          <w:szCs w:val="24"/>
+        </w:rPr>
+        <w:t xml:space="preserve"> </w:t>
+      </w:r>
+      <w:r>
+        <w:rPr>
+          <w:rStyle w:val="Strk"/>
+          <w:rFonts w:ascii="Times New Roman" w:hAnsi="Times New Roman" w:cs="Times New Roman"/>
+          <w:b w:val="0"/>
+          <w:bCs w:val="0"/>
+          <w:sz w:val="24"/>
+          <w:szCs w:val="24"/>
+        </w:rPr>
+        <w:t>og</w:t>
+      </w:r>
+      <w:r>
+        <w:rPr>
+          <w:rStyle w:val="Strk"/>
+          <w:rFonts w:ascii="Times New Roman" w:hAnsi="Times New Roman" w:cs="Times New Roman"/>
+          <w:sz w:val="24"/>
+          <w:szCs w:val="24"/>
+        </w:rPr>
+        <w:t xml:space="preserve"> </w:t>
+      </w:r>
+      <w:r>
+        <w:rPr>
+          <w:rStyle w:val="Strk"/>
+          <w:rFonts w:ascii="Times New Roman" w:hAnsi="Times New Roman" w:cs="Times New Roman"/>
+          <w:b w:val="0"/>
+          <w:bCs w:val="0"/>
+          <w:sz w:val="24"/>
+          <w:szCs w:val="24"/>
+        </w:rPr>
+        <w:t>pålideligt</w:t>
+      </w:r>
+      <w:r>
+        <w:rPr>
+          <w:rFonts w:ascii="Times New Roman" w:hAnsi="Times New Roman" w:cs="Times New Roman"/>
+          <w:sz w:val="24"/>
+          <w:szCs w:val="24"/>
+        </w:rPr>
+        <w:t>.</w:t>
+      </w:r>
+    </w:p>
+    <w:p>
+      <w:pPr>
+        <w:rPr>
+          <w:rFonts w:ascii="Times New Roman" w:hAnsi="Times New Roman" w:cs="Times New Roman"/>
+          <w:sz w:val="24"/>
+          <w:szCs w:val="24"/>
+        </w:rPr>
+      </w:pPr>
     </w:p>
     <w:p>
       <w:pPr>
@@ -271,6 +772,137 @@
           <w:szCs w:val="24"/>
         </w:rPr>
       </w:pPr>
+      <w:r>
+        <w:rPr>
+          <w:rFonts w:ascii="Times New Roman" w:hAnsi="Times New Roman" w:cs="Times New Roman"/>
+          <w:b/>
+          <w:bCs/>
+          <w:sz w:val="24"/>
+          <w:szCs w:val="24"/>
+        </w:rPr>
+        <w:t xml:space="preserve">Løsning: </w:t>
+      </w:r>
+      <w:r>
+        <w:rPr>
+          <w:rFonts w:ascii="Times New Roman" w:hAnsi="Times New Roman" w:cs="Times New Roman"/>
+          <w:sz w:val="24"/>
+          <w:szCs w:val="24"/>
+        </w:rPr>
+        <w:t xml:space="preserve">Eftersom applikationen og hjemmesiden </w:t>
+      </w:r>
+      <w:r>
+        <w:rPr>
+          <w:rStyle w:val="Strk"/>
+          <w:rFonts w:ascii="Times New Roman" w:hAnsi="Times New Roman" w:cs="Times New Roman"/>
+          <w:b w:val="0"/>
+          <w:bCs w:val="0"/>
+          <w:sz w:val="24"/>
+          <w:szCs w:val="24"/>
+        </w:rPr>
+        <w:t>er gemt lokalt</w:t>
+      </w:r>
+      <w:r>
+        <w:rPr>
+          <w:rFonts w:ascii="Times New Roman" w:hAnsi="Times New Roman" w:cs="Times New Roman"/>
+          <w:sz w:val="24"/>
+          <w:szCs w:val="24"/>
+        </w:rPr>
+        <w:t xml:space="preserve">, så er meget </w:t>
+      </w:r>
+      <w:r>
+        <w:rPr>
+          <w:rStyle w:val="Strk"/>
+          <w:rFonts w:ascii="Times New Roman" w:hAnsi="Times New Roman" w:cs="Times New Roman"/>
+          <w:b w:val="0"/>
+          <w:bCs w:val="0"/>
+          <w:sz w:val="24"/>
+          <w:szCs w:val="24"/>
+        </w:rPr>
+        <w:t>af ydeevnen og hastigheden</w:t>
+      </w:r>
+      <w:r>
+        <w:rPr>
+          <w:rFonts w:ascii="Times New Roman" w:hAnsi="Times New Roman" w:cs="Times New Roman"/>
+          <w:sz w:val="24"/>
+          <w:szCs w:val="24"/>
+        </w:rPr>
+        <w:t xml:space="preserve"> af handling </w:t>
+      </w:r>
+      <w:r>
+        <w:rPr>
+          <w:rStyle w:val="Strk"/>
+          <w:rFonts w:ascii="Times New Roman" w:hAnsi="Times New Roman" w:cs="Times New Roman"/>
+          <w:b w:val="0"/>
+          <w:bCs w:val="0"/>
+          <w:sz w:val="24"/>
+          <w:szCs w:val="24"/>
+        </w:rPr>
+        <w:t>påvirket af brugerens hardware</w:t>
+      </w:r>
+      <w:r>
+        <w:rPr>
+          <w:rFonts w:ascii="Times New Roman" w:hAnsi="Times New Roman" w:cs="Times New Roman"/>
+          <w:sz w:val="24"/>
+          <w:szCs w:val="24"/>
+        </w:rPr>
+        <w:t xml:space="preserve">. Men selv med disse restriktioner </w:t>
+      </w:r>
+      <w:r>
+        <w:rPr>
+          <w:rStyle w:val="Strk"/>
+          <w:rFonts w:ascii="Times New Roman" w:hAnsi="Times New Roman" w:cs="Times New Roman"/>
+          <w:b w:val="0"/>
+          <w:bCs w:val="0"/>
+          <w:sz w:val="24"/>
+          <w:szCs w:val="24"/>
+        </w:rPr>
+        <w:t>er</w:t>
+      </w:r>
+      <w:r>
+        <w:rPr>
+          <w:rFonts w:ascii="Times New Roman" w:hAnsi="Times New Roman" w:cs="Times New Roman"/>
+          <w:b/>
+          <w:bCs/>
+          <w:sz w:val="24"/>
+          <w:szCs w:val="24"/>
+        </w:rPr>
+        <w:t xml:space="preserve"> </w:t>
+      </w:r>
+      <w:r>
+        <w:rPr>
+          <w:rFonts w:ascii="Times New Roman" w:hAnsi="Times New Roman" w:cs="Times New Roman"/>
+          <w:sz w:val="24"/>
+          <w:szCs w:val="24"/>
+        </w:rPr>
+        <w:t xml:space="preserve">applikationen stadigvæk hurtig og </w:t>
+      </w:r>
+      <w:proofErr w:type="spellStart"/>
+      <w:r>
+        <w:rPr>
+          <w:rFonts w:ascii="Times New Roman" w:hAnsi="Times New Roman" w:cs="Times New Roman"/>
+          <w:sz w:val="24"/>
+          <w:szCs w:val="24"/>
+        </w:rPr>
+        <w:t>responsiv</w:t>
+      </w:r>
+      <w:proofErr w:type="spellEnd"/>
+      <w:r>
+        <w:rPr>
+          <w:rFonts w:ascii="Times New Roman" w:hAnsi="Times New Roman" w:cs="Times New Roman"/>
+          <w:sz w:val="24"/>
+          <w:szCs w:val="24"/>
+        </w:rPr>
+        <w:t>.</w:t>
+      </w:r>
+    </w:p>
+    <w:p>
+      <w:pPr>
+        <w:rPr>
+          <w:rFonts w:ascii="Times New Roman" w:hAnsi="Times New Roman" w:cs="Times New Roman"/>
+          <w:sz w:val="24"/>
+          <w:szCs w:val="24"/>
+        </w:rPr>
+      </w:pPr>
     </w:p>
     <w:p>
       <w:pPr>
@@ -315,20 +947,73 @@
       <w:pPr>
         <w:rPr>
           <w:rFonts w:ascii="Times New Roman" w:hAnsi="Times New Roman" w:cs="Times New Roman"/>
+          <w:b/>
+          <w:bCs/>
           <w:sz w:val="24"/>
           <w:szCs w:val="24"/>
         </w:rPr>
       </w:pPr>
+      <w:r>
+        <w:rPr>
+          <w:rFonts w:ascii="Times New Roman" w:hAnsi="Times New Roman" w:cs="Times New Roman"/>
+          <w:b/>
+          <w:bCs/>
+          <w:sz w:val="24"/>
+          <w:szCs w:val="24"/>
+        </w:rPr>
+        <w:t xml:space="preserve">Løsning: </w:t>
+      </w:r>
+      <w:r>
+        <w:rPr>
+          <w:rFonts w:ascii="Times New Roman" w:hAnsi="Times New Roman" w:cs="Times New Roman"/>
+          <w:sz w:val="24"/>
+          <w:szCs w:val="24"/>
+        </w:rPr>
+        <w:t xml:space="preserve">I koden </w:t>
+      </w:r>
+      <w:r>
+        <w:rPr>
+          <w:rStyle w:val="Strk"/>
+          <w:rFonts w:ascii="Times New Roman" w:hAnsi="Times New Roman" w:cs="Times New Roman"/>
+          <w:b w:val="0"/>
+          <w:bCs w:val="0"/>
+          <w:sz w:val="24"/>
+          <w:szCs w:val="24"/>
+        </w:rPr>
+        <w:t>er</w:t>
+      </w:r>
+      <w:r>
+        <w:rPr>
+          <w:rFonts w:ascii="Times New Roman" w:hAnsi="Times New Roman" w:cs="Times New Roman"/>
+          <w:sz w:val="24"/>
+          <w:szCs w:val="24"/>
+        </w:rPr>
+        <w:t xml:space="preserve"> der blevet lavet forskellige markeringer for at signalere til udviklerne, hvor forskellige kode handlinger skal foregå. Samtidig er forskellige funktioner og handlinger </w:t>
+      </w:r>
+      <w:r>
+        <w:rPr>
+          <w:rStyle w:val="Strk"/>
+          <w:rFonts w:ascii="Times New Roman" w:hAnsi="Times New Roman" w:cs="Times New Roman"/>
+          <w:b w:val="0"/>
+          <w:bCs w:val="0"/>
+          <w:sz w:val="24"/>
+          <w:szCs w:val="24"/>
+        </w:rPr>
+        <w:t>blevet beskrevet med korte forklarende overskrifter</w:t>
+      </w:r>
+      <w:r>
+        <w:rPr>
+          <w:rFonts w:ascii="Times New Roman" w:hAnsi="Times New Roman" w:cs="Times New Roman"/>
+          <w:b/>
+          <w:bCs/>
+          <w:sz w:val="24"/>
+          <w:szCs w:val="24"/>
+        </w:rPr>
+        <w:t>.</w:t>
+      </w:r>
     </w:p>
     <w:p>
       <w:pPr>
-        <w:rPr>
-          <w:rFonts w:ascii="Times New Roman" w:hAnsi="Times New Roman" w:cs="Times New Roman"/>
-          <w:sz w:val="24"/>
-          <w:szCs w:val="24"/>
-        </w:rPr>
-      </w:pPr>
-      <w:r>
         <w:rPr>
           <w:rFonts w:ascii="Times New Roman" w:hAnsi="Times New Roman" w:cs="Times New Roman"/>
           <w:b/>
@@ -336,8 +1021,7 @@
           <w:sz w:val="28"/>
           <w:szCs w:val="28"/>
         </w:rPr>
-        <w:t>+:</w:t>
-      </w:r>
+      </w:pPr>
       <w:r>
         <w:rPr>
           <w:rFonts w:ascii="Times New Roman" w:hAnsi="Times New Roman" w:cs="Times New Roman"/>
@@ -346,6 +1030,36 @@
           <w:sz w:val="28"/>
           <w:szCs w:val="28"/>
         </w:rPr>
+        <w:br w:type="page"/>
+      </w:r>
+    </w:p>
+    <w:p>
+      <w:pPr>
+        <w:rPr>
+          <w:rFonts w:ascii="Times New Roman" w:hAnsi="Times New Roman" w:cs="Times New Roman"/>
+          <w:sz w:val="24"/>
+          <w:szCs w:val="24"/>
+        </w:rPr>
+      </w:pPr>
+      <w:r>
+        <w:rPr>
+          <w:rFonts w:ascii="Times New Roman" w:hAnsi="Times New Roman" w:cs="Times New Roman"/>
+          <w:b/>
+          <w:bCs/>
+          <w:sz w:val="28"/>
+          <w:szCs w:val="28"/>
+        </w:rPr>
+        <w:lastRenderedPageBreak/>
+        <w:t>+:</w:t>
+      </w:r>
+      <w:r>
+        <w:rPr>
+          <w:rFonts w:ascii="Times New Roman" w:hAnsi="Times New Roman" w:cs="Times New Roman"/>
+          <w:b/>
+          <w:bCs/>
+          <w:sz w:val="28"/>
+          <w:szCs w:val="28"/>
+        </w:rPr>
         <w:t xml:space="preserve"> </w:t>
       </w:r>
       <w:r>
@@ -354,7 +1068,7 @@
           <w:sz w:val="24"/>
           <w:szCs w:val="24"/>
         </w:rPr>
-        <w:t xml:space="preserve">Der skal også tages hensyn til andre relevante krav og overvejelser for at sikre en vellykket udvikling og implementering af applikationen. Ud of FURPS-kravene skal udviklingen også overholde generelle principper for kodestruktur, </w:t>
+        <w:t xml:space="preserve">Der skal også tages hensyn til andre relevante krav og overvejelser for at sikre en vellykket udvikling og implementering af applikationen. Ud over FURPS-kravene skal udviklingen også overholde generelle principper for kodestruktur, </w:t>
       </w:r>
       <w:proofErr w:type="spellStart"/>
       <w:r>
@@ -372,7 +1086,7 @@
           <w:sz w:val="24"/>
           <w:szCs w:val="24"/>
         </w:rPr>
-        <w:t xml:space="preserve"> og afhængighedsstyring, herunder Separation og </w:t>
+        <w:t xml:space="preserve"> og afhængighedsstyring, herunder Separation of </w:t>
       </w:r>
       <w:proofErr w:type="spellStart"/>
       <w:r>
@@ -417,7 +1131,7 @@
           <w:sz w:val="24"/>
           <w:szCs w:val="24"/>
         </w:rPr>
-        <w:t>Coheseion</w:t>
+        <w:t>Cohesion</w:t>
       </w:r>
       <w:proofErr w:type="spellEnd"/>
       <w:r>
@@ -428,6 +1142,255 @@
         </w:rPr>
         <w:t>.</w:t>
       </w:r>
+    </w:p>
+    <w:p>
+      <w:pPr>
+        <w:rPr>
+          <w:rFonts w:ascii="Times New Roman" w:hAnsi="Times New Roman" w:cs="Times New Roman"/>
+          <w:sz w:val="24"/>
+          <w:szCs w:val="24"/>
+        </w:rPr>
+      </w:pPr>
+      <w:r>
+        <w:rPr>
+          <w:rFonts w:ascii="Times New Roman" w:hAnsi="Times New Roman" w:cs="Times New Roman"/>
+          <w:b/>
+          <w:bCs/>
+          <w:sz w:val="24"/>
+          <w:szCs w:val="24"/>
+        </w:rPr>
+        <w:t xml:space="preserve">Løsning: </w:t>
+      </w:r>
+      <w:r>
+        <w:rPr>
+          <w:rFonts w:ascii="Times New Roman" w:hAnsi="Times New Roman" w:cs="Times New Roman"/>
+          <w:sz w:val="24"/>
+          <w:szCs w:val="24"/>
+        </w:rPr>
+        <w:t xml:space="preserve">Meget af koden </w:t>
+      </w:r>
+      <w:r>
+        <w:rPr>
+          <w:rStyle w:val="Strk"/>
+          <w:rFonts w:ascii="Times New Roman" w:hAnsi="Times New Roman" w:cs="Times New Roman"/>
+          <w:b w:val="0"/>
+          <w:bCs w:val="0"/>
+          <w:sz w:val="24"/>
+          <w:szCs w:val="24"/>
+        </w:rPr>
+        <w:t>er</w:t>
+      </w:r>
+      <w:r>
+        <w:rPr>
+          <w:rFonts w:ascii="Times New Roman" w:hAnsi="Times New Roman" w:cs="Times New Roman"/>
+          <w:sz w:val="24"/>
+          <w:szCs w:val="24"/>
+        </w:rPr>
+        <w:t xml:space="preserve"> opdelt i forskellige JavaScript filer, </w:t>
+      </w:r>
+      <w:r>
+        <w:rPr>
+          <w:rStyle w:val="Strk"/>
+          <w:rFonts w:ascii="Times New Roman" w:hAnsi="Times New Roman" w:cs="Times New Roman"/>
+          <w:b w:val="0"/>
+          <w:bCs w:val="0"/>
+          <w:sz w:val="24"/>
+          <w:szCs w:val="24"/>
+        </w:rPr>
+        <w:t>som</w:t>
+      </w:r>
+      <w:r>
+        <w:rPr>
+          <w:rFonts w:ascii="Times New Roman" w:hAnsi="Times New Roman" w:cs="Times New Roman"/>
+          <w:sz w:val="24"/>
+          <w:szCs w:val="24"/>
+        </w:rPr>
+        <w:t xml:space="preserve"> så </w:t>
+      </w:r>
+      <w:r>
+        <w:rPr>
+          <w:rStyle w:val="Strk"/>
+          <w:rFonts w:ascii="Times New Roman" w:hAnsi="Times New Roman" w:cs="Times New Roman"/>
+          <w:b w:val="0"/>
+          <w:bCs w:val="0"/>
+          <w:sz w:val="24"/>
+          <w:szCs w:val="24"/>
+        </w:rPr>
+        <w:t>er</w:t>
+      </w:r>
+      <w:r>
+        <w:rPr>
+          <w:rFonts w:ascii="Times New Roman" w:hAnsi="Times New Roman" w:cs="Times New Roman"/>
+          <w:sz w:val="24"/>
+          <w:szCs w:val="24"/>
+        </w:rPr>
+        <w:t xml:space="preserve"> navngivet efter deres funktionalitets område. Dette gør, at koden </w:t>
+      </w:r>
+      <w:r>
+        <w:rPr>
+          <w:rStyle w:val="Strk"/>
+          <w:rFonts w:ascii="Times New Roman" w:hAnsi="Times New Roman" w:cs="Times New Roman"/>
+          <w:b w:val="0"/>
+          <w:bCs w:val="0"/>
+          <w:sz w:val="24"/>
+          <w:szCs w:val="24"/>
+        </w:rPr>
+        <w:t>er</w:t>
+      </w:r>
+      <w:r>
+        <w:rPr>
+          <w:rFonts w:ascii="Times New Roman" w:hAnsi="Times New Roman" w:cs="Times New Roman"/>
+          <w:sz w:val="24"/>
+          <w:szCs w:val="24"/>
+        </w:rPr>
+        <w:t xml:space="preserve"> mere modulær, </w:t>
+      </w:r>
+      <w:r>
+        <w:rPr>
+          <w:rStyle w:val="Strk"/>
+          <w:rFonts w:ascii="Times New Roman" w:hAnsi="Times New Roman" w:cs="Times New Roman"/>
+          <w:b w:val="0"/>
+          <w:bCs w:val="0"/>
+          <w:sz w:val="24"/>
+          <w:szCs w:val="24"/>
+        </w:rPr>
+        <w:t>og en udefrakommende udvikler vil derfor</w:t>
+      </w:r>
+      <w:r>
+        <w:rPr>
+          <w:rFonts w:ascii="Times New Roman" w:hAnsi="Times New Roman" w:cs="Times New Roman"/>
+          <w:b/>
+          <w:bCs/>
+          <w:sz w:val="24"/>
+          <w:szCs w:val="24"/>
+        </w:rPr>
+        <w:t xml:space="preserve"> </w:t>
+      </w:r>
+      <w:r>
+        <w:rPr>
+          <w:rFonts w:ascii="Times New Roman" w:hAnsi="Times New Roman" w:cs="Times New Roman"/>
+          <w:sz w:val="24"/>
+          <w:szCs w:val="24"/>
+        </w:rPr>
+        <w:t xml:space="preserve">nemt kunne skabe </w:t>
+      </w:r>
+      <w:r>
+        <w:rPr>
+          <w:rStyle w:val="Strk"/>
+          <w:rFonts w:ascii="Times New Roman" w:hAnsi="Times New Roman" w:cs="Times New Roman"/>
+          <w:b w:val="0"/>
+          <w:bCs w:val="0"/>
+          <w:sz w:val="24"/>
+          <w:szCs w:val="24"/>
+        </w:rPr>
+        <w:t>sig</w:t>
+      </w:r>
+      <w:r>
+        <w:rPr>
+          <w:rFonts w:ascii="Times New Roman" w:hAnsi="Times New Roman" w:cs="Times New Roman"/>
+          <w:sz w:val="24"/>
+          <w:szCs w:val="24"/>
+        </w:rPr>
+        <w:t xml:space="preserve"> et overblik over, hvor givende funktionalitet kan være placeret. Dette gør også, at der er en højere form af kohæsion mellem, hvad der står i hvilke filer. Ved at gøre det på denne måde skabes der også en separation of </w:t>
+      </w:r>
+      <w:proofErr w:type="spellStart"/>
+      <w:r>
+        <w:rPr>
+          <w:rFonts w:ascii="Times New Roman" w:hAnsi="Times New Roman" w:cs="Times New Roman"/>
+          <w:sz w:val="24"/>
+          <w:szCs w:val="24"/>
+        </w:rPr>
+        <w:t>concerns</w:t>
+      </w:r>
+      <w:proofErr w:type="spellEnd"/>
+      <w:r>
+        <w:rPr>
+          <w:rFonts w:ascii="Times New Roman" w:hAnsi="Times New Roman" w:cs="Times New Roman"/>
+          <w:sz w:val="24"/>
+          <w:szCs w:val="24"/>
+        </w:rPr>
+        <w:t xml:space="preserve">, samt </w:t>
+      </w:r>
+      <w:proofErr w:type="spellStart"/>
+      <w:r>
+        <w:rPr>
+          <w:rFonts w:ascii="Times New Roman" w:hAnsi="Times New Roman" w:cs="Times New Roman"/>
+          <w:sz w:val="24"/>
+          <w:szCs w:val="24"/>
+        </w:rPr>
+        <w:t>loose</w:t>
+      </w:r>
+      <w:proofErr w:type="spellEnd"/>
+      <w:r>
+        <w:rPr>
+          <w:rFonts w:ascii="Times New Roman" w:hAnsi="Times New Roman" w:cs="Times New Roman"/>
+          <w:sz w:val="24"/>
+          <w:szCs w:val="24"/>
+        </w:rPr>
+        <w:t xml:space="preserve"> </w:t>
+      </w:r>
+      <w:proofErr w:type="spellStart"/>
+      <w:r>
+        <w:rPr>
+          <w:rFonts w:ascii="Times New Roman" w:hAnsi="Times New Roman" w:cs="Times New Roman"/>
+          <w:sz w:val="24"/>
+          <w:szCs w:val="24"/>
+        </w:rPr>
+        <w:t>coupling</w:t>
+      </w:r>
+      <w:proofErr w:type="spellEnd"/>
+      <w:r>
+        <w:rPr>
+          <w:rFonts w:ascii="Times New Roman" w:hAnsi="Times New Roman" w:cs="Times New Roman"/>
+          <w:b/>
+          <w:bCs/>
+          <w:sz w:val="24"/>
+          <w:szCs w:val="24"/>
+        </w:rPr>
+        <w:t xml:space="preserve">, </w:t>
+      </w:r>
+      <w:r>
+        <w:rPr>
+          <w:rStyle w:val="Strk"/>
+          <w:rFonts w:ascii="Times New Roman" w:hAnsi="Times New Roman" w:cs="Times New Roman"/>
+          <w:b w:val="0"/>
+          <w:bCs w:val="0"/>
+          <w:sz w:val="24"/>
+          <w:szCs w:val="24"/>
+        </w:rPr>
+        <w:t xml:space="preserve">hvilet vil sige, at når funktioner kalder andre funktioner, så kalder de dem kun i én retning, indtil funktionen har nået </w:t>
+      </w:r>
+      <w:r>
+        <w:rPr>
+          <w:rStyle w:val="Strk"/>
+          <w:rFonts w:ascii="Times New Roman" w:hAnsi="Times New Roman" w:cs="Times New Roman"/>
+          <w:b w:val="0"/>
+          <w:bCs w:val="0"/>
+          <w:sz w:val="24"/>
+          <w:szCs w:val="24"/>
+        </w:rPr>
+        <w:t>deres</w:t>
+      </w:r>
+      <w:r>
+        <w:rPr>
+          <w:rStyle w:val="Strk"/>
+          <w:rFonts w:ascii="Times New Roman" w:hAnsi="Times New Roman" w:cs="Times New Roman"/>
+          <w:b w:val="0"/>
+          <w:bCs w:val="0"/>
+          <w:sz w:val="24"/>
+          <w:szCs w:val="24"/>
+        </w:rPr>
+        <w:t xml:space="preserve"> ende.</w:t>
+      </w:r>
+    </w:p>
+    <w:p>
+      <w:pPr>
+        <w:rPr>
+          <w:rFonts w:ascii="Times New Roman" w:hAnsi="Times New Roman" w:cs="Times New Roman"/>
+          <w:sz w:val="24"/>
+          <w:szCs w:val="24"/>
+        </w:rPr>
+      </w:pPr>
     </w:p>
     <w:sectPr>
       <w:headerReference w:type="default" r:id="rId6"/>
@@ -1143,6 +2106,17 @@
     <w:uiPriority w:val="99"/>
     <w:rsid w:val="004B71AF"/>
   </w:style>
+  <w:style w:type="character" w:styleId="Strk">
+    <w:name w:val="Strong"/>
+    <w:basedOn w:val="Standardskrifttypeiafsnit"/>
+    <w:uiPriority w:val="22"/>
+    <w:qFormat/>
+    <w:rsid w:val="006E6E7A"/>
+    <w:rPr>
+      <w:b/>
+      <w:bCs/>
+    </w:rPr>
+  </w:style>
 </w:styles>
 </file>
 

</xml_diff>